<commit_message>
add feign use demo
</commit_message>
<xml_diff>
--- a/reference-word/Redis哨兵集群部署.docx
+++ b/reference-word/Redis哨兵集群部署.docx
@@ -2523,12 +2523,10 @@
       </w:r>
     </w:p>
     <w:p>
-      <w:proofErr w:type="gramStart"/>
       <w:r>
         <w:t>./</w:t>
       </w:r>
       <w:proofErr w:type="spellStart"/>
-      <w:proofErr w:type="gramEnd"/>
       <w:r>
         <w:t>redis</w:t>
       </w:r>
@@ -2641,8 +2639,6 @@
         </w:rPr>
         <w:t>再重新添加进来，会成</w:t>
       </w:r>
-      <w:bookmarkStart w:id="0" w:name="_GoBack"/>
-      <w:bookmarkEnd w:id="0"/>
       <w:r>
         <w:rPr>
           <w:rFonts w:hint="eastAsia"/>
@@ -5328,6 +5324,41 @@
       </w:hyperlink>
     </w:p>
     <w:p/>
+    <w:p>
+      <w:proofErr w:type="spellStart"/>
+      <w:r>
+        <w:t>kubectl</w:t>
+      </w:r>
+      <w:proofErr w:type="spellEnd"/>
+      <w:r>
+        <w:t xml:space="preserve"> exec -it existing-llama-redis-ha-server-0 </w:t>
+      </w:r>
+      <w:proofErr w:type="spellStart"/>
+      <w:r>
+        <w:t>sh</w:t>
+      </w:r>
+      <w:proofErr w:type="spellEnd"/>
+      <w:r>
+        <w:t xml:space="preserve"> -n default</w:t>
+      </w:r>
+    </w:p>
+    <w:p>
+      <w:pPr>
+        <w:rPr>
+          <w:rFonts w:hint="eastAsia"/>
+        </w:rPr>
+      </w:pPr>
+      <w:proofErr w:type="spellStart"/>
+      <w:r>
+        <w:t>redis</w:t>
+      </w:r>
+      <w:proofErr w:type="spellEnd"/>
+      <w:r>
+        <w:t>-cli -h existing-llama-redis-ha.default.svc.cluster.local</w:t>
+      </w:r>
+      <w:bookmarkStart w:id="0" w:name="_GoBack"/>
+      <w:bookmarkEnd w:id="0"/>
+    </w:p>
     <w:sectPr>
       <w:pgSz w:w="11906" w:h="16838"/>
       <w:pgMar w:top="1440" w:right="1800" w:bottom="1440" w:left="1800" w:header="851" w:footer="992" w:gutter="0"/>

</xml_diff>